<commit_message>
Refactored and cleaned up Unit tests, made TimeLineShould and UserShould test data and thus more effective
</commit_message>
<xml_diff>
--- a/Documentation/Codurance Code review.docx
+++ b/Documentation/Codurance Code review.docx
@@ -23,8 +23,6 @@
         </w:rPr>
         <w:t xml:space="preserve"> Code Review</w:t>
       </w:r>
-      <w:bookmarkStart w:id="0" w:name="_GoBack"/>
-      <w:bookmarkEnd w:id="0"/>
     </w:p>
     <w:p>
       <w:r>
@@ -792,7 +790,18 @@
           <w:szCs w:val="30"/>
           <w:shd w:val="clear" w:color="auto" w:fill="F8F8F8"/>
         </w:rPr>
-        <w:t xml:space="preserve"> project. All the command handlers tests seem nice, to the point, but it is problematic the constant use of </w:t>
+        <w:t xml:space="preserve"> project. All the command handlers tests seem nice, to the point, </w:t>
+      </w:r>
+      <w:r>
+        <w:rPr>
+          <w:rFonts w:ascii="Arial" w:hAnsi="Arial" w:cs="Arial"/>
+          <w:color w:val="0E0E0E"/>
+          <w:sz w:val="30"/>
+          <w:szCs w:val="30"/>
+          <w:highlight w:val="green"/>
+          <w:shd w:val="clear" w:color="auto" w:fill="F8F8F8"/>
+        </w:rPr>
+        <w:t xml:space="preserve">but it is problematic the constant use of </w:t>
       </w:r>
       <w:proofErr w:type="spellStart"/>
       <w:proofErr w:type="gramStart"/>
@@ -802,6 +811,7 @@
           <w:color w:val="0E0E0E"/>
           <w:sz w:val="30"/>
           <w:szCs w:val="30"/>
+          <w:highlight w:val="green"/>
           <w:shd w:val="clear" w:color="auto" w:fill="F8F8F8"/>
         </w:rPr>
         <w:t>It.IsAny</w:t>
@@ -814,9 +824,20 @@
           <w:color w:val="0E0E0E"/>
           <w:sz w:val="30"/>
           <w:szCs w:val="30"/>
-          <w:shd w:val="clear" w:color="auto" w:fill="F8F8F8"/>
-        </w:rPr>
-        <w:t xml:space="preserve"> on the verify calls. At no point we </w:t>
+          <w:highlight w:val="green"/>
+          <w:shd w:val="clear" w:color="auto" w:fill="F8F8F8"/>
+        </w:rPr>
+        <w:t xml:space="preserve"> on the verify calls</w:t>
+      </w:r>
+      <w:r>
+        <w:rPr>
+          <w:rFonts w:ascii="Arial" w:hAnsi="Arial" w:cs="Arial"/>
+          <w:color w:val="0E0E0E"/>
+          <w:sz w:val="30"/>
+          <w:szCs w:val="30"/>
+          <w:shd w:val="clear" w:color="auto" w:fill="F8F8F8"/>
+        </w:rPr>
+        <w:t xml:space="preserve">. At no point we </w:t>
       </w:r>
       <w:proofErr w:type="spellStart"/>
       <w:r>
@@ -908,9 +929,20 @@
           <w:color w:val="0E0E0E"/>
           <w:sz w:val="30"/>
           <w:szCs w:val="30"/>
-          <w:shd w:val="clear" w:color="auto" w:fill="F8F8F8"/>
-        </w:rPr>
-        <w:t xml:space="preserve">Onto the main code. There is one design decision that I want to highlight here, which was the setting up of the handlers on Json. I could use that kind of initialization if the implementations could be added dynamically, after the code was compiled. Otherwise, there is no much point on having it on json, and the setup could have been done directly on code. Unlike Java, interfaces are important in C# to provide virtual methods. But even then, we </w:t>
+          <w:highlight w:val="yellow"/>
+          <w:shd w:val="clear" w:color="auto" w:fill="F8F8F8"/>
+        </w:rPr>
+        <w:t>Onto the main code. There is one design decision that I want to highlight here, which was the setting up of the handlers on Json</w:t>
+      </w:r>
+      <w:r>
+        <w:rPr>
+          <w:rFonts w:ascii="Arial" w:hAnsi="Arial" w:cs="Arial"/>
+          <w:color w:val="0E0E0E"/>
+          <w:sz w:val="30"/>
+          <w:szCs w:val="30"/>
+          <w:shd w:val="clear" w:color="auto" w:fill="F8F8F8"/>
+        </w:rPr>
+        <w:t xml:space="preserve">. I could use that kind of initialization if the implementations could be added dynamically, after the code was compiled. Otherwise, there is no much point on having it on json, and the setup could have been done directly on code. Unlike Java, interfaces are important in C# to provide virtual methods. But even then, we </w:t>
       </w:r>
       <w:proofErr w:type="gramStart"/>
       <w:r>
@@ -1007,6 +1039,7 @@
           <w:color w:val="0E0E0E"/>
           <w:sz w:val="30"/>
           <w:szCs w:val="30"/>
+          <w:highlight w:val="cyan"/>
           <w:shd w:val="clear" w:color="auto" w:fill="F8F8F8"/>
         </w:rPr>
         <w:t>RegularExpressions</w:t>
@@ -1018,6 +1051,7 @@
           <w:color w:val="0E0E0E"/>
           <w:sz w:val="30"/>
           <w:szCs w:val="30"/>
+          <w:highlight w:val="cyan"/>
           <w:shd w:val="clear" w:color="auto" w:fill="F8F8F8"/>
         </w:rPr>
         <w:t xml:space="preserve"> seems </w:t>
@@ -1029,6 +1063,7 @@
           <w:color w:val="0E0E0E"/>
           <w:sz w:val="30"/>
           <w:szCs w:val="30"/>
+          <w:highlight w:val="cyan"/>
           <w:shd w:val="clear" w:color="auto" w:fill="F8F8F8"/>
         </w:rPr>
         <w:t>to</w:t>
@@ -1040,6 +1075,7 @@
           <w:color w:val="0E0E0E"/>
           <w:sz w:val="30"/>
           <w:szCs w:val="30"/>
+          <w:highlight w:val="cyan"/>
           <w:shd w:val="clear" w:color="auto" w:fill="F8F8F8"/>
         </w:rPr>
         <w:t xml:space="preserve"> much </w:t>
@@ -1051,6 +1087,7 @@
           <w:color w:val="0E0E0E"/>
           <w:sz w:val="30"/>
           <w:szCs w:val="30"/>
+          <w:highlight w:val="cyan"/>
           <w:shd w:val="clear" w:color="auto" w:fill="F8F8F8"/>
         </w:rPr>
         <w:t>scafolding</w:t>
@@ -1062,9 +1099,20 @@
           <w:color w:val="0E0E0E"/>
           <w:sz w:val="30"/>
           <w:szCs w:val="30"/>
-          <w:shd w:val="clear" w:color="auto" w:fill="F8F8F8"/>
-        </w:rPr>
-        <w:t xml:space="preserve"> for something that it is already present on C#. Keeps using </w:t>
+          <w:highlight w:val="cyan"/>
+          <w:shd w:val="clear" w:color="auto" w:fill="F8F8F8"/>
+        </w:rPr>
+        <w:t xml:space="preserve"> for something that it is already present on C#</w:t>
+      </w:r>
+      <w:r>
+        <w:rPr>
+          <w:rFonts w:ascii="Arial" w:hAnsi="Arial" w:cs="Arial"/>
+          <w:color w:val="0E0E0E"/>
+          <w:sz w:val="30"/>
+          <w:szCs w:val="30"/>
+          <w:shd w:val="clear" w:color="auto" w:fill="F8F8F8"/>
+        </w:rPr>
+        <w:t xml:space="preserve">. Keeps using </w:t>
       </w:r>
       <w:proofErr w:type="gramStart"/>
       <w:r>
@@ -1148,15 +1196,27 @@
           <w:szCs w:val="30"/>
           <w:shd w:val="clear" w:color="auto" w:fill="F8F8F8"/>
         </w:rPr>
-        <w:t xml:space="preserve">. Based on the way the code is written, property injection for the </w:t>
-      </w:r>
-      <w:proofErr w:type="spellStart"/>
-      <w:r>
-        <w:rPr>
-          <w:rFonts w:ascii="Arial" w:hAnsi="Arial" w:cs="Arial"/>
-          <w:color w:val="0E0E0E"/>
-          <w:sz w:val="30"/>
-          <w:szCs w:val="30"/>
+        <w:t xml:space="preserve">. Based on the way the code is written, </w:t>
+      </w:r>
+      <w:r>
+        <w:rPr>
+          <w:rFonts w:ascii="Arial" w:hAnsi="Arial" w:cs="Arial"/>
+          <w:color w:val="0E0E0E"/>
+          <w:sz w:val="30"/>
+          <w:szCs w:val="30"/>
+          <w:highlight w:val="green"/>
+          <w:shd w:val="clear" w:color="auto" w:fill="F8F8F8"/>
+        </w:rPr>
+        <w:t xml:space="preserve">property injection for the </w:t>
+      </w:r>
+      <w:proofErr w:type="spellStart"/>
+      <w:r>
+        <w:rPr>
+          <w:rFonts w:ascii="Arial" w:hAnsi="Arial" w:cs="Arial"/>
+          <w:color w:val="0E0E0E"/>
+          <w:sz w:val="30"/>
+          <w:szCs w:val="30"/>
+          <w:highlight w:val="green"/>
           <w:shd w:val="clear" w:color="auto" w:fill="F8F8F8"/>
         </w:rPr>
         <w:t>DateTimeOffset</w:t>
@@ -1168,6 +1228,7 @@
           <w:color w:val="0E0E0E"/>
           <w:sz w:val="30"/>
           <w:szCs w:val="30"/>
+          <w:highlight w:val="green"/>
           <w:shd w:val="clear" w:color="auto" w:fill="F8F8F8"/>
         </w:rPr>
         <w:t xml:space="preserve"> would be ideal. That will help with the previous mentioned issues of </w:t>
@@ -1180,6 +1241,7 @@
           <w:color w:val="0E0E0E"/>
           <w:sz w:val="30"/>
           <w:szCs w:val="30"/>
+          <w:highlight w:val="green"/>
           <w:shd w:val="clear" w:color="auto" w:fill="F8F8F8"/>
         </w:rPr>
         <w:t>It.IsAny</w:t>
@@ -1212,7 +1274,30 @@
           <w:szCs w:val="30"/>
           <w:shd w:val="clear" w:color="auto" w:fill="F8F8F8"/>
         </w:rPr>
-        <w:t>Looking at the git history, most of the issues described would have gone away following a strict TDD approach.</w:t>
+        <w:t>Looking at the git history, most of the is</w:t>
+      </w:r>
+      <w:bookmarkStart w:id="0" w:name="_GoBack"/>
+      <w:bookmarkEnd w:id="0"/>
+      <w:r>
+        <w:rPr>
+          <w:rFonts w:ascii="Arial" w:hAnsi="Arial" w:cs="Arial"/>
+          <w:color w:val="0E0E0E"/>
+          <w:sz w:val="30"/>
+          <w:szCs w:val="30"/>
+          <w:shd w:val="clear" w:color="auto" w:fill="F8F8F8"/>
+        </w:rPr>
+        <w:t xml:space="preserve">sues described would have gone away </w:t>
+      </w:r>
+      <w:r>
+        <w:rPr>
+          <w:rFonts w:ascii="Arial" w:hAnsi="Arial" w:cs="Arial"/>
+          <w:color w:val="0E0E0E"/>
+          <w:sz w:val="30"/>
+          <w:szCs w:val="30"/>
+          <w:highlight w:val="red"/>
+          <w:shd w:val="clear" w:color="auto" w:fill="F8F8F8"/>
+        </w:rPr>
+        <w:t>following a strict TDD approach.</w:t>
       </w:r>
       <w:r>
         <w:rPr>
@@ -1311,6 +1396,7 @@
         <w:docPartUnique/>
       </w:docPartObj>
     </w:sdtPr>
+    <w:sdtEndPr/>
     <w:sdtContent>
       <w:sdt>
         <w:sdtPr>
@@ -1320,6 +1406,7 @@
             <w:docPartUnique/>
           </w:docPartObj>
         </w:sdtPr>
+        <w:sdtEndPr/>
         <w:sdtContent>
           <w:p>
             <w:pPr>

</xml_diff>